<commit_message>
Completed 'What Went Wrong' section.
</commit_message>
<xml_diff>
--- a/Documentation/Final Report.docx
+++ b/Documentation/Final Report.docx
@@ -25,8 +25,16 @@
         <w:rPr>
           <w:rFonts w:eastAsia="MS Mincho"/>
         </w:rPr>
-        <w:t>Project Tabl</w:t>
-      </w:r>
+        <w:t xml:space="preserve">Project </w:t>
+      </w:r>
+      <w:proofErr w:type="spellStart"/>
+      <w:r>
+        <w:rPr>
+          <w:rFonts w:eastAsia="MS Mincho"/>
+        </w:rPr>
+        <w:t>Tabl</w:t>
+      </w:r>
+      <w:proofErr w:type="spellEnd"/>
     </w:p>
     <w:p>
       <w:pPr>
@@ -2511,7 +2519,25 @@
           <w:sz w:val="28"/>
           <w:szCs w:val="28"/>
         </w:rPr>
-        <w:t xml:space="preserve"> What are the key events that are to remembered? What are the </w:t>
+        <w:t xml:space="preserve"> What are the key events that are to </w:t>
+      </w:r>
+      <w:proofErr w:type="gramStart"/>
+      <w:r>
+        <w:rPr>
+          <w:rFonts w:eastAsia="MS Mincho"/>
+          <w:sz w:val="28"/>
+          <w:szCs w:val="28"/>
+        </w:rPr>
+        <w:t>remembered</w:t>
+      </w:r>
+      <w:proofErr w:type="gramEnd"/>
+      <w:r>
+        <w:rPr>
+          <w:rFonts w:eastAsia="MS Mincho"/>
+          <w:sz w:val="28"/>
+          <w:szCs w:val="28"/>
+        </w:rPr>
+        <w:t xml:space="preserve">? What are the </w:t>
       </w:r>
       <w:r>
         <w:rPr>
@@ -2881,8 +2907,6 @@
           <w:rFonts w:eastAsia="MS Mincho"/>
         </w:rPr>
       </w:pPr>
-      <w:bookmarkStart w:id="4" w:name="_GoBack"/>
-      <w:bookmarkEnd w:id="4"/>
     </w:p>
     <w:p>
       <w:pPr>
@@ -2891,7 +2915,7 @@
           <w:rFonts w:eastAsia="MS Mincho"/>
         </w:rPr>
       </w:pPr>
-      <w:bookmarkStart w:id="5" w:name="_Toc164665238"/>
+      <w:bookmarkStart w:id="4" w:name="_Toc164665238"/>
       <w:r>
         <w:rPr>
           <w:rFonts w:eastAsia="MS Mincho"/>
@@ -2911,13 +2935,57 @@
         </w:rPr>
         <w:t xml:space="preserve">:  </w:t>
       </w:r>
+      <w:bookmarkEnd w:id="4"/>
+      <w:r>
+        <w:rPr>
+          <w:rFonts w:eastAsia="MS Mincho"/>
+        </w:rPr>
+        <w:t>Jacob Stilwell</w:t>
+      </w:r>
+    </w:p>
+    <w:p>
+      <w:pPr>
+        <w:rPr>
+          <w:rFonts w:eastAsia="MS Mincho"/>
+        </w:rPr>
+      </w:pPr>
+    </w:p>
+    <w:p>
+      <w:pPr>
+        <w:pStyle w:val="Heading2"/>
+        <w:rPr>
+          <w:rFonts w:eastAsia="MS Mincho"/>
+        </w:rPr>
+      </w:pPr>
+      <w:bookmarkStart w:id="5" w:name="_Toc164665239"/>
+      <w:r>
+        <w:rPr>
+          <w:rFonts w:eastAsia="MS Mincho"/>
+        </w:rPr>
+        <w:t>What went Wrong</w:t>
+      </w:r>
       <w:bookmarkEnd w:id="5"/>
-      <w:r>
-        <w:rPr>
-          <w:rFonts w:eastAsia="MS Mincho"/>
-        </w:rPr>
-        <w:t>Jacob Stilwell</w:t>
-      </w:r>
+    </w:p>
+    <w:p>
+      <w:pPr>
+        <w:rPr>
+          <w:rFonts w:eastAsia="MS Mincho"/>
+        </w:rPr>
+      </w:pPr>
+    </w:p>
+    <w:p>
+      <w:pPr>
+        <w:rPr>
+          <w:rFonts w:eastAsia="MS Mincho"/>
+        </w:rPr>
+      </w:pPr>
+    </w:p>
+    <w:p>
+      <w:pPr>
+        <w:rPr>
+          <w:rFonts w:eastAsia="MS Mincho"/>
+        </w:rPr>
+      </w:pPr>
     </w:p>
     <w:p>
       <w:pPr>
@@ -2933,58 +3001,14 @@
           <w:rFonts w:eastAsia="MS Mincho"/>
         </w:rPr>
       </w:pPr>
-      <w:bookmarkStart w:id="6" w:name="_Toc164665239"/>
-      <w:r>
-        <w:rPr>
-          <w:rFonts w:eastAsia="MS Mincho"/>
-        </w:rPr>
-        <w:t>What went Wrong</w:t>
+      <w:bookmarkStart w:id="6" w:name="_Toc164665240"/>
+      <w:r>
+        <w:rPr>
+          <w:rFonts w:eastAsia="MS Mincho"/>
+        </w:rPr>
+        <w:t>What went RiGHT</w:t>
       </w:r>
       <w:bookmarkEnd w:id="6"/>
-    </w:p>
-    <w:p>
-      <w:pPr>
-        <w:rPr>
-          <w:rFonts w:eastAsia="MS Mincho"/>
-        </w:rPr>
-      </w:pPr>
-    </w:p>
-    <w:p>
-      <w:pPr>
-        <w:rPr>
-          <w:rFonts w:eastAsia="MS Mincho"/>
-        </w:rPr>
-      </w:pPr>
-    </w:p>
-    <w:p>
-      <w:pPr>
-        <w:rPr>
-          <w:rFonts w:eastAsia="MS Mincho"/>
-        </w:rPr>
-      </w:pPr>
-    </w:p>
-    <w:p>
-      <w:pPr>
-        <w:rPr>
-          <w:rFonts w:eastAsia="MS Mincho"/>
-        </w:rPr>
-      </w:pPr>
-    </w:p>
-    <w:p>
-      <w:pPr>
-        <w:pStyle w:val="Heading2"/>
-        <w:rPr>
-          <w:rFonts w:eastAsia="MS Mincho"/>
-        </w:rPr>
-      </w:pPr>
-      <w:bookmarkStart w:id="7" w:name="_Toc164665240"/>
-      <w:r>
-        <w:rPr>
-          <w:rFonts w:eastAsia="MS Mincho"/>
-        </w:rPr>
-        <w:t>What went RiGHT</w:t>
-      </w:r>
-      <w:bookmarkEnd w:id="7"/>
     </w:p>
     <w:p>
       <w:pPr>
@@ -3029,14 +3053,14 @@
           <w:rFonts w:eastAsia="MS Mincho"/>
         </w:rPr>
       </w:pPr>
-      <w:bookmarkStart w:id="8" w:name="_Toc164665241"/>
+      <w:bookmarkStart w:id="7" w:name="_Toc164665241"/>
       <w:r>
         <w:rPr>
           <w:rFonts w:eastAsia="MS Mincho"/>
         </w:rPr>
         <w:t>Lessons learnt</w:t>
       </w:r>
-      <w:bookmarkEnd w:id="8"/>
+      <w:bookmarkEnd w:id="7"/>
     </w:p>
     <w:p>
       <w:pPr>
@@ -3045,7 +3069,7 @@
           <w:rFonts w:eastAsia="MS Mincho"/>
         </w:rPr>
       </w:pPr>
-      <w:bookmarkStart w:id="9" w:name="_Toc164665242"/>
+      <w:bookmarkStart w:id="8" w:name="_Toc164665242"/>
       <w:r>
         <w:rPr>
           <w:rFonts w:eastAsia="MS Mincho"/>
@@ -3065,13 +3089,57 @@
         </w:rPr>
         <w:t xml:space="preserve">:  </w:t>
       </w:r>
+      <w:bookmarkEnd w:id="8"/>
+      <w:r>
+        <w:rPr>
+          <w:rFonts w:eastAsia="MS Mincho"/>
+        </w:rPr>
+        <w:t>Vincent Waters</w:t>
+      </w:r>
+    </w:p>
+    <w:p>
+      <w:pPr>
+        <w:rPr>
+          <w:rFonts w:eastAsia="MS Mincho"/>
+        </w:rPr>
+      </w:pPr>
+    </w:p>
+    <w:p>
+      <w:pPr>
+        <w:pStyle w:val="Heading2"/>
+        <w:rPr>
+          <w:rFonts w:eastAsia="MS Mincho"/>
+        </w:rPr>
+      </w:pPr>
+      <w:bookmarkStart w:id="9" w:name="_Toc164665243"/>
+      <w:r>
+        <w:rPr>
+          <w:rFonts w:eastAsia="MS Mincho"/>
+        </w:rPr>
+        <w:t>What went Wrong</w:t>
+      </w:r>
       <w:bookmarkEnd w:id="9"/>
-      <w:r>
-        <w:rPr>
-          <w:rFonts w:eastAsia="MS Mincho"/>
-        </w:rPr>
-        <w:t>Vincent Waters</w:t>
-      </w:r>
+    </w:p>
+    <w:p>
+      <w:pPr>
+        <w:rPr>
+          <w:rFonts w:eastAsia="MS Mincho"/>
+        </w:rPr>
+      </w:pPr>
+    </w:p>
+    <w:p>
+      <w:pPr>
+        <w:rPr>
+          <w:rFonts w:eastAsia="MS Mincho"/>
+        </w:rPr>
+      </w:pPr>
+    </w:p>
+    <w:p>
+      <w:pPr>
+        <w:rPr>
+          <w:rFonts w:eastAsia="MS Mincho"/>
+        </w:rPr>
+      </w:pPr>
     </w:p>
     <w:p>
       <w:pPr>
@@ -3087,58 +3155,14 @@
           <w:rFonts w:eastAsia="MS Mincho"/>
         </w:rPr>
       </w:pPr>
-      <w:bookmarkStart w:id="10" w:name="_Toc164665243"/>
-      <w:r>
-        <w:rPr>
-          <w:rFonts w:eastAsia="MS Mincho"/>
-        </w:rPr>
-        <w:t>What went Wrong</w:t>
+      <w:bookmarkStart w:id="10" w:name="_Toc164665244"/>
+      <w:r>
+        <w:rPr>
+          <w:rFonts w:eastAsia="MS Mincho"/>
+        </w:rPr>
+        <w:t>What went RiGHT</w:t>
       </w:r>
       <w:bookmarkEnd w:id="10"/>
-    </w:p>
-    <w:p>
-      <w:pPr>
-        <w:rPr>
-          <w:rFonts w:eastAsia="MS Mincho"/>
-        </w:rPr>
-      </w:pPr>
-    </w:p>
-    <w:p>
-      <w:pPr>
-        <w:rPr>
-          <w:rFonts w:eastAsia="MS Mincho"/>
-        </w:rPr>
-      </w:pPr>
-    </w:p>
-    <w:p>
-      <w:pPr>
-        <w:rPr>
-          <w:rFonts w:eastAsia="MS Mincho"/>
-        </w:rPr>
-      </w:pPr>
-    </w:p>
-    <w:p>
-      <w:pPr>
-        <w:rPr>
-          <w:rFonts w:eastAsia="MS Mincho"/>
-        </w:rPr>
-      </w:pPr>
-    </w:p>
-    <w:p>
-      <w:pPr>
-        <w:pStyle w:val="Heading2"/>
-        <w:rPr>
-          <w:rFonts w:eastAsia="MS Mincho"/>
-        </w:rPr>
-      </w:pPr>
-      <w:bookmarkStart w:id="11" w:name="_Toc164665244"/>
-      <w:r>
-        <w:rPr>
-          <w:rFonts w:eastAsia="MS Mincho"/>
-        </w:rPr>
-        <w:t>What went RiGHT</w:t>
-      </w:r>
-      <w:bookmarkEnd w:id="11"/>
     </w:p>
     <w:p>
       <w:pPr>
@@ -3183,14 +3207,14 @@
           <w:rFonts w:eastAsia="MS Mincho"/>
         </w:rPr>
       </w:pPr>
-      <w:bookmarkStart w:id="12" w:name="_Toc164665245"/>
+      <w:bookmarkStart w:id="11" w:name="_Toc164665245"/>
       <w:r>
         <w:rPr>
           <w:rFonts w:eastAsia="MS Mincho"/>
         </w:rPr>
         <w:t>Lessons learnt</w:t>
       </w:r>
-      <w:bookmarkEnd w:id="12"/>
+      <w:bookmarkEnd w:id="11"/>
     </w:p>
     <w:p>
       <w:pPr>
@@ -3199,7 +3223,7 @@
           <w:rFonts w:eastAsia="MS Mincho"/>
         </w:rPr>
       </w:pPr>
-      <w:bookmarkStart w:id="13" w:name="_Toc164665246"/>
+      <w:bookmarkStart w:id="12" w:name="_Toc164665246"/>
       <w:r>
         <w:rPr>
           <w:rFonts w:eastAsia="MS Mincho"/>
@@ -3219,64 +3243,108 @@
         </w:rPr>
         <w:t xml:space="preserve">:  </w:t>
       </w:r>
+      <w:bookmarkEnd w:id="12"/>
+      <w:r>
+        <w:rPr>
+          <w:rFonts w:eastAsia="MS Mincho"/>
+        </w:rPr>
+        <w:t>Mason Wray</w:t>
+      </w:r>
+    </w:p>
+    <w:p>
+      <w:pPr>
+        <w:rPr>
+          <w:rFonts w:eastAsia="MS Mincho"/>
+        </w:rPr>
+      </w:pPr>
+    </w:p>
+    <w:p>
+      <w:pPr>
+        <w:pStyle w:val="Heading2"/>
+        <w:rPr>
+          <w:rFonts w:eastAsia="MS Mincho"/>
+        </w:rPr>
+      </w:pPr>
+      <w:bookmarkStart w:id="13" w:name="_Toc164665247"/>
+      <w:r>
+        <w:rPr>
+          <w:rFonts w:eastAsia="MS Mincho"/>
+        </w:rPr>
+        <w:t>What went Wrong</w:t>
+      </w:r>
       <w:bookmarkEnd w:id="13"/>
-      <w:r>
-        <w:rPr>
-          <w:rFonts w:eastAsia="MS Mincho"/>
-        </w:rPr>
-        <w:t>Mason Wray</w:t>
-      </w:r>
-    </w:p>
-    <w:p>
-      <w:pPr>
-        <w:rPr>
-          <w:rFonts w:eastAsia="MS Mincho"/>
-        </w:rPr>
-      </w:pPr>
-    </w:p>
-    <w:p>
-      <w:pPr>
-        <w:pStyle w:val="Heading2"/>
-        <w:rPr>
-          <w:rFonts w:eastAsia="MS Mincho"/>
-        </w:rPr>
-      </w:pPr>
-      <w:bookmarkStart w:id="14" w:name="_Toc164665247"/>
-      <w:r>
-        <w:rPr>
-          <w:rFonts w:eastAsia="MS Mincho"/>
-        </w:rPr>
-        <w:t>What went Wrong</w:t>
-      </w:r>
+    </w:p>
+    <w:p>
+      <w:pPr>
+        <w:ind w:left="576"/>
+        <w:rPr>
+          <w:rFonts w:eastAsia="MS Mincho"/>
+        </w:rPr>
+      </w:pPr>
+      <w:r>
+        <w:rPr>
+          <w:rFonts w:eastAsia="MS Mincho"/>
+        </w:rPr>
+        <w:t xml:space="preserve">Initially, figuring out the correct style for building an </w:t>
+      </w:r>
+      <w:proofErr w:type="spellStart"/>
+      <w:r>
+        <w:rPr>
+          <w:rFonts w:eastAsia="MS Mincho"/>
+        </w:rPr>
+        <w:t>xAMP</w:t>
+      </w:r>
+      <w:proofErr w:type="spellEnd"/>
+      <w:r>
+        <w:rPr>
+          <w:rFonts w:eastAsia="MS Mincho"/>
+        </w:rPr>
+        <w:t xml:space="preserve"> application was a struggle, as none of us had any </w:t>
+      </w:r>
+      <w:r>
+        <w:rPr>
+          <w:rFonts w:eastAsia="MS Mincho"/>
+        </w:rPr>
+        <w:t>considerable experience</w:t>
+      </w:r>
+      <w:r>
+        <w:rPr>
+          <w:rFonts w:eastAsia="MS Mincho"/>
+        </w:rPr>
+        <w:t xml:space="preserve"> with it. Later, </w:t>
+      </w:r>
+      <w:r>
+        <w:rPr>
+          <w:rFonts w:eastAsia="MS Mincho"/>
+        </w:rPr>
+        <w:t xml:space="preserve">AJAX became an issue, as we had not been able to configure it correctly in the beginning, and implementing it later proved to be much more </w:t>
+      </w:r>
+      <w:r>
+        <w:rPr>
+          <w:rFonts w:eastAsia="MS Mincho"/>
+        </w:rPr>
+        <w:t xml:space="preserve">of an undertaking </w:t>
+      </w:r>
+      <w:r>
+        <w:rPr>
+          <w:rFonts w:eastAsia="MS Mincho"/>
+        </w:rPr>
+        <w:t>than we had initially expected.</w:t>
+      </w:r>
+      <w:r>
+        <w:rPr>
+          <w:rFonts w:eastAsia="MS Mincho"/>
+        </w:rPr>
+        <w:t xml:space="preserve"> Overall, the biggest challenge proved to be unforeseen requirements</w:t>
+      </w:r>
+      <w:r>
+        <w:rPr>
+          <w:rFonts w:eastAsia="MS Mincho"/>
+        </w:rPr>
+        <w:t xml:space="preserve"> that we were not initially aware of, such as the requirements of modularity and decoupling that were revealed at late stages in the semester.</w:t>
+      </w:r>
+      <w:bookmarkStart w:id="14" w:name="_GoBack"/>
       <w:bookmarkEnd w:id="14"/>
-    </w:p>
-    <w:p>
-      <w:pPr>
-        <w:rPr>
-          <w:rFonts w:eastAsia="MS Mincho"/>
-        </w:rPr>
-      </w:pPr>
-    </w:p>
-    <w:p>
-      <w:pPr>
-        <w:rPr>
-          <w:rFonts w:eastAsia="MS Mincho"/>
-        </w:rPr>
-      </w:pPr>
-    </w:p>
-    <w:p>
-      <w:pPr>
-        <w:rPr>
-          <w:rFonts w:eastAsia="MS Mincho"/>
-        </w:rPr>
-      </w:pPr>
-    </w:p>
-    <w:p>
-      <w:pPr>
-        <w:rPr>
-          <w:rFonts w:eastAsia="MS Mincho"/>
-        </w:rPr>
-      </w:pPr>
     </w:p>
     <w:p>
       <w:pPr>
@@ -3407,7 +3475,7 @@
         <w:rPr>
           <w:noProof/>
         </w:rPr>
-        <w:t>Team Member 4:  Mason Wray</w:t>
+        <w:t>Team Member 3:  Vincent Waters</w:t>
       </w:r>
     </w:fldSimple>
     <w:r>
@@ -3437,7 +3505,7 @@
         <w:rStyle w:val="PageNumber"/>
         <w:noProof/>
       </w:rPr>
-      <w:t>7</w:t>
+      <w:t>6</w:t>
     </w:r>
     <w:r>
       <w:rPr>

</xml_diff>

<commit_message>
Completed 'What Went Right' section.
</commit_message>
<xml_diff>
--- a/Documentation/Final Report.docx
+++ b/Documentation/Final Report.docx
@@ -25,16 +25,8 @@
         <w:rPr>
           <w:rFonts w:eastAsia="MS Mincho"/>
         </w:rPr>
-        <w:t xml:space="preserve">Project </w:t>
-      </w:r>
-      <w:proofErr w:type="spellStart"/>
-      <w:r>
-        <w:rPr>
-          <w:rFonts w:eastAsia="MS Mincho"/>
-        </w:rPr>
-        <w:t>Tabl</w:t>
-      </w:r>
-      <w:proofErr w:type="spellEnd"/>
+        <w:t>Project Tabl</w:t>
+      </w:r>
     </w:p>
     <w:p>
       <w:pPr>
@@ -2519,25 +2511,7 @@
           <w:sz w:val="28"/>
           <w:szCs w:val="28"/>
         </w:rPr>
-        <w:t xml:space="preserve"> What are the key events that are to </w:t>
-      </w:r>
-      <w:proofErr w:type="gramStart"/>
-      <w:r>
-        <w:rPr>
-          <w:rFonts w:eastAsia="MS Mincho"/>
-          <w:sz w:val="28"/>
-          <w:szCs w:val="28"/>
-        </w:rPr>
-        <w:t>remembered</w:t>
-      </w:r>
-      <w:proofErr w:type="gramEnd"/>
-      <w:r>
-        <w:rPr>
-          <w:rFonts w:eastAsia="MS Mincho"/>
-          <w:sz w:val="28"/>
-          <w:szCs w:val="28"/>
-        </w:rPr>
-        <w:t xml:space="preserve">? What are the </w:t>
+        <w:t xml:space="preserve"> What are the key events that are to remembered? What are the </w:t>
       </w:r>
       <w:r>
         <w:rPr>
@@ -3285,21 +3259,7 @@
         <w:rPr>
           <w:rFonts w:eastAsia="MS Mincho"/>
         </w:rPr>
-        <w:t xml:space="preserve">Initially, figuring out the correct style for building an </w:t>
-      </w:r>
-      <w:proofErr w:type="spellStart"/>
-      <w:r>
-        <w:rPr>
-          <w:rFonts w:eastAsia="MS Mincho"/>
-        </w:rPr>
-        <w:t>xAMP</w:t>
-      </w:r>
-      <w:proofErr w:type="spellEnd"/>
-      <w:r>
-        <w:rPr>
-          <w:rFonts w:eastAsia="MS Mincho"/>
-        </w:rPr>
-        <w:t xml:space="preserve"> application was a struggle, as none of us had any </w:t>
+        <w:t xml:space="preserve">Initially, figuring out the correct style for building an xAMP application was a struggle, as none of us had any </w:t>
       </w:r>
       <w:r>
         <w:rPr>
@@ -3343,89 +3303,92 @@
         </w:rPr>
         <w:t xml:space="preserve"> that we were not initially aware of, such as the requirements of modularity and decoupling that were revealed at late stages in the semester.</w:t>
       </w:r>
-      <w:bookmarkStart w:id="14" w:name="_GoBack"/>
+    </w:p>
+    <w:p>
+      <w:pPr>
+        <w:pStyle w:val="Heading2"/>
+        <w:rPr>
+          <w:rFonts w:eastAsia="MS Mincho"/>
+        </w:rPr>
+      </w:pPr>
+      <w:bookmarkStart w:id="14" w:name="_Toc164665248"/>
+      <w:r>
+        <w:rPr>
+          <w:rFonts w:eastAsia="MS Mincho"/>
+        </w:rPr>
+        <w:t>What went RiGHT</w:t>
+      </w:r>
       <w:bookmarkEnd w:id="14"/>
     </w:p>
     <w:p>
       <w:pPr>
+        <w:ind w:left="576"/>
+        <w:rPr>
+          <w:rFonts w:eastAsia="MS Mincho"/>
+        </w:rPr>
+      </w:pPr>
+      <w:r>
+        <w:rPr>
+          <w:rFonts w:eastAsia="MS Mincho"/>
+        </w:rPr>
+        <w:t xml:space="preserve">In the end, the project was a success, it ended up meeting essentially </w:t>
+      </w:r>
+      <w:r>
+        <w:rPr>
+          <w:rFonts w:eastAsia="MS Mincho"/>
+        </w:rPr>
+        <w:t>all</w:t>
+      </w:r>
+      <w:r>
+        <w:rPr>
+          <w:rFonts w:eastAsia="MS Mincho"/>
+        </w:rPr>
+        <w:t xml:space="preserve"> the requirements.</w:t>
+      </w:r>
+      <w:r>
+        <w:rPr>
+          <w:rFonts w:eastAsia="MS Mincho"/>
+        </w:rPr>
+        <w:t xml:space="preserve"> </w:t>
+      </w:r>
+      <w:r>
+        <w:rPr>
+          <w:rFonts w:eastAsia="MS Mincho"/>
+        </w:rPr>
+        <w:t>We were eventually able to work out an adequate workload distribution that allowed us to work effectively as a team. Though planning took longer than we probably would’ve liked, it ended up being crucial to a successful project.</w:t>
+      </w:r>
+    </w:p>
+    <w:p>
+      <w:pPr>
         <w:pStyle w:val="Heading2"/>
         <w:rPr>
           <w:rFonts w:eastAsia="MS Mincho"/>
         </w:rPr>
       </w:pPr>
-      <w:bookmarkStart w:id="15" w:name="_Toc164665248"/>
-      <w:r>
-        <w:rPr>
-          <w:rFonts w:eastAsia="MS Mincho"/>
-        </w:rPr>
-        <w:t>What went RiGHT</w:t>
+      <w:bookmarkStart w:id="15" w:name="_Toc164665249"/>
+      <w:r>
+        <w:rPr>
+          <w:rFonts w:eastAsia="MS Mincho"/>
+        </w:rPr>
+        <w:t>Lessons learnt</w:t>
       </w:r>
       <w:bookmarkEnd w:id="15"/>
     </w:p>
     <w:p>
       <w:pPr>
-        <w:pStyle w:val="Heading2"/>
-        <w:numPr>
-          <w:ilvl w:val="0"/>
-          <w:numId w:val="0"/>
-        </w:numPr>
-        <w:rPr>
-          <w:rFonts w:eastAsia="MS Mincho"/>
-        </w:rPr>
-      </w:pPr>
-    </w:p>
-    <w:p>
-      <w:pPr>
-        <w:pStyle w:val="Heading2"/>
-        <w:numPr>
-          <w:ilvl w:val="0"/>
-          <w:numId w:val="0"/>
-        </w:numPr>
-        <w:rPr>
-          <w:rFonts w:eastAsia="MS Mincho"/>
-        </w:rPr>
-      </w:pPr>
-    </w:p>
-    <w:p>
-      <w:pPr>
-        <w:pStyle w:val="Heading2"/>
-        <w:numPr>
-          <w:ilvl w:val="0"/>
-          <w:numId w:val="0"/>
-        </w:numPr>
-        <w:rPr>
-          <w:rFonts w:eastAsia="MS Mincho"/>
-        </w:rPr>
-      </w:pPr>
-    </w:p>
-    <w:p>
-      <w:pPr>
-        <w:pStyle w:val="Heading2"/>
-        <w:rPr>
-          <w:rFonts w:eastAsia="MS Mincho"/>
-        </w:rPr>
-      </w:pPr>
-      <w:bookmarkStart w:id="16" w:name="_Toc164665249"/>
-      <w:r>
-        <w:rPr>
-          <w:rFonts w:eastAsia="MS Mincho"/>
-        </w:rPr>
-        <w:t>Lessons learnt</w:t>
-      </w:r>
+        <w:ind w:left="576"/>
+        <w:rPr>
+          <w:rFonts w:eastAsia="MS Mincho"/>
+        </w:rPr>
+      </w:pPr>
+      <w:bookmarkStart w:id="16" w:name="_GoBack"/>
       <w:bookmarkEnd w:id="16"/>
-    </w:p>
-    <w:p>
-      <w:pPr>
-        <w:pStyle w:val="Heading2"/>
-        <w:numPr>
-          <w:ilvl w:val="0"/>
-          <w:numId w:val="0"/>
-        </w:numPr>
-        <w:ind w:left="576" w:hanging="576"/>
-        <w:rPr>
-          <w:rFonts w:eastAsia="MS Mincho"/>
-        </w:rPr>
-      </w:pPr>
+      <w:r>
+        <w:rPr>
+          <w:rFonts w:eastAsia="MS Mincho"/>
+        </w:rPr>
+        <w:t xml:space="preserve"> </w:t>
+      </w:r>
     </w:p>
     <w:sectPr>
       <w:footerReference w:type="default" r:id="rId7"/>
@@ -3475,7 +3438,7 @@
         <w:rPr>
           <w:noProof/>
         </w:rPr>
-        <w:t>Team Member 3:  Vincent Waters</w:t>
+        <w:t>Team Member 4:  Mason Wray</w:t>
       </w:r>
     </w:fldSimple>
     <w:r>
@@ -3505,7 +3468,7 @@
         <w:rStyle w:val="PageNumber"/>
         <w:noProof/>
       </w:rPr>
-      <w:t>6</w:t>
+      <w:t>7</w:t>
     </w:r>
     <w:r>
       <w:rPr>

</xml_diff>

<commit_message>
Completed 'Lessons Learnt' section.
</commit_message>
<xml_diff>
--- a/Documentation/Final Report.docx
+++ b/Documentation/Final Report.docx
@@ -25,8 +25,16 @@
         <w:rPr>
           <w:rFonts w:eastAsia="MS Mincho"/>
         </w:rPr>
-        <w:t>Project Tabl</w:t>
-      </w:r>
+        <w:t xml:space="preserve">Project </w:t>
+      </w:r>
+      <w:proofErr w:type="spellStart"/>
+      <w:r>
+        <w:rPr>
+          <w:rFonts w:eastAsia="MS Mincho"/>
+        </w:rPr>
+        <w:t>Tabl</w:t>
+      </w:r>
+      <w:proofErr w:type="spellEnd"/>
     </w:p>
     <w:p>
       <w:pPr>
@@ -2511,7 +2519,25 @@
           <w:sz w:val="28"/>
           <w:szCs w:val="28"/>
         </w:rPr>
-        <w:t xml:space="preserve"> What are the key events that are to remembered? What are the </w:t>
+        <w:t xml:space="preserve"> What are the key events that are to </w:t>
+      </w:r>
+      <w:proofErr w:type="gramStart"/>
+      <w:r>
+        <w:rPr>
+          <w:rFonts w:eastAsia="MS Mincho"/>
+          <w:sz w:val="28"/>
+          <w:szCs w:val="28"/>
+        </w:rPr>
+        <w:t>remembered</w:t>
+      </w:r>
+      <w:proofErr w:type="gramEnd"/>
+      <w:r>
+        <w:rPr>
+          <w:rFonts w:eastAsia="MS Mincho"/>
+          <w:sz w:val="28"/>
+          <w:szCs w:val="28"/>
+        </w:rPr>
+        <w:t xml:space="preserve">? What are the </w:t>
       </w:r>
       <w:r>
         <w:rPr>
@@ -3259,7 +3285,21 @@
         <w:rPr>
           <w:rFonts w:eastAsia="MS Mincho"/>
         </w:rPr>
-        <w:t xml:space="preserve">Initially, figuring out the correct style for building an xAMP application was a struggle, as none of us had any </w:t>
+        <w:t xml:space="preserve">Initially, figuring out the correct style for building an </w:t>
+      </w:r>
+      <w:proofErr w:type="spellStart"/>
+      <w:r>
+        <w:rPr>
+          <w:rFonts w:eastAsia="MS Mincho"/>
+        </w:rPr>
+        <w:t>xAMP</w:t>
+      </w:r>
+      <w:proofErr w:type="spellEnd"/>
+      <w:r>
+        <w:rPr>
+          <w:rFonts w:eastAsia="MS Mincho"/>
+        </w:rPr>
+        <w:t xml:space="preserve"> application was a struggle, as none of us had any </w:t>
       </w:r>
       <w:r>
         <w:rPr>
@@ -3381,13 +3421,25 @@
           <w:rFonts w:eastAsia="MS Mincho"/>
         </w:rPr>
       </w:pPr>
+      <w:r>
+        <w:rPr>
+          <w:rFonts w:eastAsia="MS Mincho"/>
+        </w:rPr>
+        <w:t xml:space="preserve">This project made it abundantly clear how important a good plan and careful project management is to a successful project. </w:t>
+      </w:r>
+      <w:r>
+        <w:rPr>
+          <w:rFonts w:eastAsia="MS Mincho"/>
+        </w:rPr>
+        <w:t xml:space="preserve">It taught how critical it is to have a clear sense of direction for the project , and </w:t>
+      </w:r>
       <w:bookmarkStart w:id="16" w:name="_GoBack"/>
       <w:bookmarkEnd w:id="16"/>
       <w:r>
         <w:rPr>
           <w:rFonts w:eastAsia="MS Mincho"/>
         </w:rPr>
-        <w:t xml:space="preserve"> </w:t>
+        <w:t xml:space="preserve"> to remain goal-oriented when completing project tasks. Otherwise, it is very easy to create a product that does not adequately meet requirements.</w:t>
       </w:r>
     </w:p>
     <w:sectPr>
@@ -3438,7 +3490,7 @@
         <w:rPr>
           <w:noProof/>
         </w:rPr>
-        <w:t>Team Member 4:  Mason Wray</w:t>
+        <w:t>Team Member 3:  Vincent Waters</w:t>
       </w:r>
     </w:fldSimple>
     <w:r>
@@ -3468,7 +3520,7 @@
         <w:rStyle w:val="PageNumber"/>
         <w:noProof/>
       </w:rPr>
-      <w:t>7</w:t>
+      <w:t>6</w:t>
     </w:r>
     <w:r>
       <w:rPr>

</xml_diff>